<commit_message>
Tamanho agora é Porte, alteração entrega 1
</commit_message>
<xml_diff>
--- a/Entregas/Entrega 1.docx
+++ b/Entregas/Entrega 1.docx
@@ -1,6 +1,6 @@
 
 <file path=word/document.xml><?xml version="1.0" encoding="utf-8"?>
-<w:document xmlns:wpc="http://schemas.microsoft.com/office/word/2010/wordprocessingCanvas" xmlns:mc="http://schemas.openxmlformats.org/markup-compatibility/2006" xmlns:o="urn:schemas-microsoft-com:office:office" xmlns:r="http://schemas.openxmlformats.org/officeDocument/2006/relationships" xmlns:m="http://schemas.openxmlformats.org/officeDocument/2006/math" xmlns:v="urn:schemas-microsoft-com:vml" xmlns:wp14="http://schemas.microsoft.com/office/word/2010/wordprocessingDrawing" xmlns:wp="http://schemas.openxmlformats.org/drawingml/2006/wordprocessingDrawing" xmlns:w10="urn:schemas-microsoft-com:office:word" xmlns:w="http://schemas.openxmlformats.org/wordprocessingml/2006/main" xmlns:w14="http://schemas.microsoft.com/office/word/2010/wordml" xmlns:w15="http://schemas.microsoft.com/office/word/2012/wordml" xmlns:wpg="http://schemas.microsoft.com/office/word/2010/wordprocessingGroup" xmlns:wpi="http://schemas.microsoft.com/office/word/2010/wordprocessingInk" xmlns:wne="http://schemas.microsoft.com/office/word/2006/wordml" xmlns:wps="http://schemas.microsoft.com/office/word/2010/wordprocessingShape" mc:Ignorable="w14 w15 wp14">
+<w:document xmlns:wpc="http://schemas.microsoft.com/office/word/2010/wordprocessingCanvas" xmlns:cx="http://schemas.microsoft.com/office/drawing/2014/chartex" xmlns:cx1="http://schemas.microsoft.com/office/drawing/2015/9/8/chartex" xmlns:cx2="http://schemas.microsoft.com/office/drawing/2015/10/21/chartex" xmlns:cx3="http://schemas.microsoft.com/office/drawing/2016/5/9/chartex" xmlns:cx4="http://schemas.microsoft.com/office/drawing/2016/5/10/chartex" xmlns:cx5="http://schemas.microsoft.com/office/drawing/2016/5/11/chartex" xmlns:cx6="http://schemas.microsoft.com/office/drawing/2016/5/12/chartex" xmlns:cx7="http://schemas.microsoft.com/office/drawing/2016/5/13/chartex" xmlns:cx8="http://schemas.microsoft.com/office/drawing/2016/5/14/chartex" xmlns:mc="http://schemas.openxmlformats.org/markup-compatibility/2006" xmlns:aink="http://schemas.microsoft.com/office/drawing/2016/ink" xmlns:am3d="http://schemas.microsoft.com/office/drawing/2017/model3d" xmlns:o="urn:schemas-microsoft-com:office:office" xmlns:r="http://schemas.openxmlformats.org/officeDocument/2006/relationships" xmlns:m="http://schemas.openxmlformats.org/officeDocument/2006/math" xmlns:v="urn:schemas-microsoft-com:vml" xmlns:wp14="http://schemas.microsoft.com/office/word/2010/wordprocessingDrawing" xmlns:wp="http://schemas.openxmlformats.org/drawingml/2006/wordprocessingDrawing" xmlns:w10="urn:schemas-microsoft-com:office:word" xmlns:w="http://schemas.openxmlformats.org/wordprocessingml/2006/main" xmlns:w14="http://schemas.microsoft.com/office/word/2010/wordml" xmlns:w15="http://schemas.microsoft.com/office/word/2012/wordml" xmlns:w16cid="http://schemas.microsoft.com/office/word/2016/wordml/cid" xmlns:w16se="http://schemas.microsoft.com/office/word/2015/wordml/symex" xmlns:wpg="http://schemas.microsoft.com/office/word/2010/wordprocessingGroup" xmlns:wpi="http://schemas.microsoft.com/office/word/2010/wordprocessingInk" xmlns:wne="http://schemas.microsoft.com/office/word/2006/wordml" xmlns:wps="http://schemas.microsoft.com/office/word/2010/wordprocessingShape" mc:Ignorable="w14 w15 w16se w16cid wp14">
   <w:body>
     <w:p>
       <w:pPr>
@@ -240,12 +240,39 @@
           <w:sz w:val="22"/>
           <w:szCs w:val="22"/>
         </w:rPr>
-        <w:t xml:space="preserve">Esses serviços variam da disponibilização de animais da raça desejada para a procriação além da imagem e dados do animal. </w:t>
-      </w:r>
-    </w:p>
-    <w:p>
-      <w:r>
-        <w:t xml:space="preserve">- O funcionamento do sistema consiste num dono de animal buscar animais por tipo (Gato ou Cão), por idade ou por raça. Ao achar um animal </w:t>
+        <w:t xml:space="preserve">Esses serviços variam da disponibilização de animais da raça desejada para a procriação além </w:t>
+      </w:r>
+      <w:r>
+        <w:rPr>
+          <w:rFonts w:asciiTheme="minorHAnsi" w:eastAsiaTheme="minorHAnsi" w:hAnsiTheme="minorHAnsi" w:cstheme="minorBidi"/>
+          <w:color w:val="auto"/>
+          <w:sz w:val="22"/>
+          <w:szCs w:val="22"/>
+        </w:rPr>
+        <w:t>dos</w:t>
+      </w:r>
+      <w:r>
+        <w:rPr>
+          <w:rFonts w:asciiTheme="minorHAnsi" w:eastAsiaTheme="minorHAnsi" w:hAnsiTheme="minorHAnsi" w:cstheme="minorBidi"/>
+          <w:color w:val="auto"/>
+          <w:sz w:val="22"/>
+          <w:szCs w:val="22"/>
+        </w:rPr>
+        <w:t xml:space="preserve"> dados do animal. </w:t>
+      </w:r>
+    </w:p>
+    <w:p>
+      <w:pPr>
+        <w:jc w:val="both"/>
+      </w:pPr>
+      <w:r>
+        <w:t>- O funcionamento do sistema consiste num dono de animal buscar animais por tipo (Gato ou Cão)</w:t>
+      </w:r>
+      <w:r>
+        <w:t xml:space="preserve">. </w:t>
+      </w:r>
+      <w:r>
+        <w:t xml:space="preserve">Ao achar um animal </w:t>
       </w:r>
       <w:r>
         <w:t>e</w:t>
@@ -264,6 +291,9 @@
       </w:r>
     </w:p>
     <w:p>
+      <w:pPr>
+        <w:jc w:val="both"/>
+      </w:pPr>
       <w:r>
         <w:t>- As entidades básicas são Usuário</w:t>
       </w:r>
@@ -274,22 +304,64 @@
         <w:t>-</w:t>
       </w:r>
       <w:r>
-        <w:t>mail e uma senha para poder fazer login, uma lista de</w:t>
-      </w:r>
-      <w:r>
-        <w:t xml:space="preserve"> animais</w:t>
-      </w:r>
-      <w:r>
-        <w:t xml:space="preserve"> e uma lista de solicitações</w:t>
-      </w:r>
-      <w:r>
-        <w:t>. Cada animal possui um identificador numérico para diferenciar, nome, idade, sexo e dono e podem ser cachorro ou gato. Cachorros possuem tamanho e raça, e Gatos possuem pelagem.</w:t>
-      </w:r>
-      <w:r>
-        <w:t xml:space="preserve"> Além disso, há a classe Solicitações que determina quem foi o usuário que solicitou, o animal que ele quer cruzar, o usuário para qual foi solicitado e o animal solicitado</w:t>
-      </w:r>
-      <w:r>
-        <w:t>, além do status da solicitação (espera, aceito, recusado)</w:t>
+        <w:t xml:space="preserve">mail e uma senha para poder fazer login. Cada animal possui um identificador </w:t>
+      </w:r>
+      <w:r>
+        <w:t>alfanumérico</w:t>
+      </w:r>
+      <w:r>
+        <w:t xml:space="preserve"> para diferenciar</w:t>
+      </w:r>
+      <w:r>
+        <w:t xml:space="preserve"> dos outros animais, além disso</w:t>
+      </w:r>
+      <w:r>
+        <w:t>,</w:t>
+      </w:r>
+      <w:r>
+        <w:t xml:space="preserve"> possui</w:t>
+      </w:r>
+      <w:r>
+        <w:t xml:space="preserve"> nome, idade, sexo e dono e podem ser cachorro ou gato. Cachorros possuem </w:t>
+      </w:r>
+      <w:r>
+        <w:t>porte</w:t>
+      </w:r>
+      <w:r>
+        <w:t xml:space="preserve"> e raça, e Gatos possuem pelagem.</w:t>
+      </w:r>
+      <w:r>
+        <w:t xml:space="preserve"> Além disso, há a classe Solicitações que determina </w:t>
+      </w:r>
+      <w:r>
+        <w:t xml:space="preserve">o animal remetente (do usuário </w:t>
+      </w:r>
+      <w:r>
+        <w:t>que solicitou</w:t>
+      </w:r>
+      <w:r>
+        <w:t>) pelo seu id</w:t>
+      </w:r>
+      <w:r>
+        <w:t xml:space="preserve">, o animal </w:t>
+      </w:r>
+      <w:r>
+        <w:t>destinatário (animal que o dono do remetente pediu para solicitar) também pelo id</w:t>
+      </w:r>
+      <w:r>
+        <w:t>,</w:t>
+      </w:r>
+      <w:r>
+        <w:t xml:space="preserve"> os e-mails dos usuários donos dos animais remetente e destinatário</w:t>
+      </w:r>
+      <w:r>
+        <w:t>, além do status da solicitação (</w:t>
+      </w:r>
+      <w:r>
+        <w:t>analisando</w:t>
+      </w:r>
+      <w:r>
+        <w:t>, aceito, recusado)</w:t>
       </w:r>
       <w:r>
         <w:t>.</w:t>
@@ -367,25 +439,13 @@
         <w:t xml:space="preserve">e deve inserir uma conta válida, se confirmada, </w:t>
       </w:r>
       <w:r>
-        <w:t>abre a tela principal com opções</w:t>
-      </w:r>
-      <w:r>
-        <w:t xml:space="preserve"> como</w:t>
-      </w:r>
-      <w:r>
-        <w:t>:</w:t>
-      </w:r>
-      <w:r>
-        <w:t xml:space="preserve"> buscar animal</w:t>
-      </w:r>
-      <w:r>
-        <w:t xml:space="preserve"> (com diferentes tipos de listagem</w:t>
-      </w:r>
-      <w:r>
-        <w:t>)</w:t>
-      </w:r>
-      <w:r>
-        <w:t>, cadastrar animal, remover animal, editar animal. C</w:t>
+        <w:t xml:space="preserve">abre a tela principal com </w:t>
+      </w:r>
+      <w:r>
+        <w:t>uma lista de  todos os animais, para que o usuário escolha qual animal pretende enviar solicitação</w:t>
+      </w:r>
+      <w:r>
+        <w:t>. C</w:t>
       </w:r>
       <w:r>
         <w:t>aso clique em Cadastrar, haverá uma tela de cadastro</w:t>
@@ -410,7 +470,6 @@
         <w:jc w:val="both"/>
       </w:pPr>
       <w:r>
-        <w:lastRenderedPageBreak/>
         <w:t>O sistema permite que um dono de animal solicite a outro o cruzamento entre seus animais.</w:t>
       </w:r>
     </w:p>
@@ -424,7 +483,16 @@
         <w:jc w:val="both"/>
       </w:pPr>
       <w:r>
-        <w:t>O sistema, quando o usuário está logado possui uma caixa de solicitações, que ao ser selecionada abre uma janela que mostra as solicitações feitas a algum dos animais do usuário.</w:t>
+        <w:t xml:space="preserve">O sistema, possui uma caixa de </w:t>
+      </w:r>
+      <w:r>
+        <w:t xml:space="preserve">entrada para </w:t>
+      </w:r>
+      <w:r>
+        <w:t>solicitações, que ao ser selecionada abre uma janela que mostra as solicitações feitas a algum dos animais do usuário</w:t>
+      </w:r>
+      <w:r>
+        <w:t>, sendo possível visualizar os dados do animal que a enviou, aceitar ou recusar as solicitações, ou, caso a solicitação selecionada esteja com status “Aceito”, ver os dados do dono que enviou a solicitação, para que eles possam entrar em contato de modo a decidir o futuro de seus pets.</w:t>
       </w:r>
     </w:p>
     <w:p>
@@ -437,7 +505,21 @@
         <w:jc w:val="both"/>
       </w:pPr>
       <w:r>
-        <w:t>O sistema permite que um usuário recuse ou aceite a solicitação de cruzamento.</w:t>
+        <w:t>O sistema possui uma janela para suas solicitações, de modo que o usuário possa ver a solicitação e os dados do animal a qual ele enviou a mesma. Além disso, pode-se cancelar a solicitação</w:t>
+      </w:r>
+      <w:r>
+        <w:t xml:space="preserve"> (que coloca o status dela para recusado) e, caso a solicitação esteja com o status recusado, pode-se apagar a solicitação, para que não fique fazendo volume </w:t>
+      </w:r>
+      <w:proofErr w:type="spellStart"/>
+      <w:r>
+        <w:t>na</w:t>
+      </w:r>
+      <w:proofErr w:type="spellEnd"/>
+      <w:r>
+        <w:t xml:space="preserve"> tabela</w:t>
+      </w:r>
+      <w:r>
+        <w:t>.</w:t>
       </w:r>
     </w:p>
     <w:p>
@@ -472,15 +554,25 @@
         <w:jc w:val="both"/>
       </w:pPr>
       <w:r>
-        <w:t>O sistema disponibiliza as informações de am</w:t>
-      </w:r>
-      <w:bookmarkStart w:id="1" w:name="_GoBack"/>
-      <w:bookmarkEnd w:id="1"/>
-      <w:r>
-        <w:t>bos os usuários nas suas respectivas abas de solicitação após essa ter sido aceita pelo usuário que recebeu a mesma.</w:t>
-      </w:r>
-    </w:p>
-    <w:p/>
+        <w:t xml:space="preserve">O sistema </w:t>
+      </w:r>
+      <w:r>
+        <w:t>possui uma janela para visualização de seus animais, em que se é possível cadastrar um gato, cadastrar um cachorro, editar as informações do animal ou remover o animal do banco de dados do sistema.</w:t>
+      </w:r>
+    </w:p>
+    <w:p>
+      <w:pPr>
+        <w:pStyle w:val="PargrafodaLista"/>
+        <w:numPr>
+          <w:ilvl w:val="0"/>
+          <w:numId w:val="2"/>
+        </w:numPr>
+        <w:jc w:val="both"/>
+      </w:pPr>
+      <w:r>
+        <w:t>O sistema possui uma janela para o usuário ver e editar seus dados visíveis no perfil, além de poder alterar sua senha.</w:t>
+      </w:r>
+    </w:p>
     <w:sectPr>
       <w:headerReference w:type="default" r:id="rId7"/>
       <w:pgSz w:w="11906" w:h="16838"/>
@@ -493,7 +585,7 @@
 </file>
 
 <file path=word/endnotes.xml><?xml version="1.0" encoding="utf-8"?>
-<w:endnotes xmlns:wpc="http://schemas.microsoft.com/office/word/2010/wordprocessingCanvas" xmlns:mc="http://schemas.openxmlformats.org/markup-compatibility/2006" xmlns:o="urn:schemas-microsoft-com:office:office" xmlns:r="http://schemas.openxmlformats.org/officeDocument/2006/relationships" xmlns:m="http://schemas.openxmlformats.org/officeDocument/2006/math" xmlns:v="urn:schemas-microsoft-com:vml" xmlns:wp14="http://schemas.microsoft.com/office/word/2010/wordprocessingDrawing" xmlns:wp="http://schemas.openxmlformats.org/drawingml/2006/wordprocessingDrawing" xmlns:w10="urn:schemas-microsoft-com:office:word" xmlns:w="http://schemas.openxmlformats.org/wordprocessingml/2006/main" xmlns:w14="http://schemas.microsoft.com/office/word/2010/wordml" xmlns:w15="http://schemas.microsoft.com/office/word/2012/wordml" xmlns:wpg="http://schemas.microsoft.com/office/word/2010/wordprocessingGroup" xmlns:wpi="http://schemas.microsoft.com/office/word/2010/wordprocessingInk" xmlns:wne="http://schemas.microsoft.com/office/word/2006/wordml" xmlns:wps="http://schemas.microsoft.com/office/word/2010/wordprocessingShape" mc:Ignorable="w14 w15 wp14">
+<w:endnotes xmlns:wpc="http://schemas.microsoft.com/office/word/2010/wordprocessingCanvas" xmlns:cx="http://schemas.microsoft.com/office/drawing/2014/chartex" xmlns:cx1="http://schemas.microsoft.com/office/drawing/2015/9/8/chartex" xmlns:cx2="http://schemas.microsoft.com/office/drawing/2015/10/21/chartex" xmlns:cx3="http://schemas.microsoft.com/office/drawing/2016/5/9/chartex" xmlns:cx4="http://schemas.microsoft.com/office/drawing/2016/5/10/chartex" xmlns:cx5="http://schemas.microsoft.com/office/drawing/2016/5/11/chartex" xmlns:cx6="http://schemas.microsoft.com/office/drawing/2016/5/12/chartex" xmlns:cx7="http://schemas.microsoft.com/office/drawing/2016/5/13/chartex" xmlns:cx8="http://schemas.microsoft.com/office/drawing/2016/5/14/chartex" xmlns:mc="http://schemas.openxmlformats.org/markup-compatibility/2006" xmlns:aink="http://schemas.microsoft.com/office/drawing/2016/ink" xmlns:am3d="http://schemas.microsoft.com/office/drawing/2017/model3d" xmlns:o="urn:schemas-microsoft-com:office:office" xmlns:r="http://schemas.openxmlformats.org/officeDocument/2006/relationships" xmlns:m="http://schemas.openxmlformats.org/officeDocument/2006/math" xmlns:v="urn:schemas-microsoft-com:vml" xmlns:wp14="http://schemas.microsoft.com/office/word/2010/wordprocessingDrawing" xmlns:wp="http://schemas.openxmlformats.org/drawingml/2006/wordprocessingDrawing" xmlns:w10="urn:schemas-microsoft-com:office:word" xmlns:w="http://schemas.openxmlformats.org/wordprocessingml/2006/main" xmlns:w14="http://schemas.microsoft.com/office/word/2010/wordml" xmlns:w15="http://schemas.microsoft.com/office/word/2012/wordml" xmlns:w16cid="http://schemas.microsoft.com/office/word/2016/wordml/cid" xmlns:w16se="http://schemas.microsoft.com/office/word/2015/wordml/symex" xmlns:wpg="http://schemas.microsoft.com/office/word/2010/wordprocessingGroup" xmlns:wpi="http://schemas.microsoft.com/office/word/2010/wordprocessingInk" xmlns:wne="http://schemas.microsoft.com/office/word/2006/wordml" xmlns:wps="http://schemas.microsoft.com/office/word/2010/wordprocessingShape" mc:Ignorable="w14 w15 w16se w16cid wp14">
   <w:endnote w:type="separator" w:id="-1">
     <w:p>
       <w:pPr>
@@ -518,7 +610,7 @@
 </file>
 
 <file path=word/footnotes.xml><?xml version="1.0" encoding="utf-8"?>
-<w:footnotes xmlns:wpc="http://schemas.microsoft.com/office/word/2010/wordprocessingCanvas" xmlns:mc="http://schemas.openxmlformats.org/markup-compatibility/2006" xmlns:o="urn:schemas-microsoft-com:office:office" xmlns:r="http://schemas.openxmlformats.org/officeDocument/2006/relationships" xmlns:m="http://schemas.openxmlformats.org/officeDocument/2006/math" xmlns:v="urn:schemas-microsoft-com:vml" xmlns:wp14="http://schemas.microsoft.com/office/word/2010/wordprocessingDrawing" xmlns:wp="http://schemas.openxmlformats.org/drawingml/2006/wordprocessingDrawing" xmlns:w10="urn:schemas-microsoft-com:office:word" xmlns:w="http://schemas.openxmlformats.org/wordprocessingml/2006/main" xmlns:w14="http://schemas.microsoft.com/office/word/2010/wordml" xmlns:w15="http://schemas.microsoft.com/office/word/2012/wordml" xmlns:wpg="http://schemas.microsoft.com/office/word/2010/wordprocessingGroup" xmlns:wpi="http://schemas.microsoft.com/office/word/2010/wordprocessingInk" xmlns:wne="http://schemas.microsoft.com/office/word/2006/wordml" xmlns:wps="http://schemas.microsoft.com/office/word/2010/wordprocessingShape" mc:Ignorable="w14 w15 wp14">
+<w:footnotes xmlns:wpc="http://schemas.microsoft.com/office/word/2010/wordprocessingCanvas" xmlns:cx="http://schemas.microsoft.com/office/drawing/2014/chartex" xmlns:cx1="http://schemas.microsoft.com/office/drawing/2015/9/8/chartex" xmlns:cx2="http://schemas.microsoft.com/office/drawing/2015/10/21/chartex" xmlns:cx3="http://schemas.microsoft.com/office/drawing/2016/5/9/chartex" xmlns:cx4="http://schemas.microsoft.com/office/drawing/2016/5/10/chartex" xmlns:cx5="http://schemas.microsoft.com/office/drawing/2016/5/11/chartex" xmlns:cx6="http://schemas.microsoft.com/office/drawing/2016/5/12/chartex" xmlns:cx7="http://schemas.microsoft.com/office/drawing/2016/5/13/chartex" xmlns:cx8="http://schemas.microsoft.com/office/drawing/2016/5/14/chartex" xmlns:mc="http://schemas.openxmlformats.org/markup-compatibility/2006" xmlns:aink="http://schemas.microsoft.com/office/drawing/2016/ink" xmlns:am3d="http://schemas.microsoft.com/office/drawing/2017/model3d" xmlns:o="urn:schemas-microsoft-com:office:office" xmlns:r="http://schemas.openxmlformats.org/officeDocument/2006/relationships" xmlns:m="http://schemas.openxmlformats.org/officeDocument/2006/math" xmlns:v="urn:schemas-microsoft-com:vml" xmlns:wp14="http://schemas.microsoft.com/office/word/2010/wordprocessingDrawing" xmlns:wp="http://schemas.openxmlformats.org/drawingml/2006/wordprocessingDrawing" xmlns:w10="urn:schemas-microsoft-com:office:word" xmlns:w="http://schemas.openxmlformats.org/wordprocessingml/2006/main" xmlns:w14="http://schemas.microsoft.com/office/word/2010/wordml" xmlns:w15="http://schemas.microsoft.com/office/word/2012/wordml" xmlns:w16cid="http://schemas.microsoft.com/office/word/2016/wordml/cid" xmlns:w16se="http://schemas.microsoft.com/office/word/2015/wordml/symex" xmlns:wpg="http://schemas.microsoft.com/office/word/2010/wordprocessingGroup" xmlns:wpi="http://schemas.microsoft.com/office/word/2010/wordprocessingInk" xmlns:wne="http://schemas.microsoft.com/office/word/2006/wordml" xmlns:wps="http://schemas.microsoft.com/office/word/2010/wordprocessingShape" mc:Ignorable="w14 w15 w16se w16cid wp14">
   <w:footnote w:type="separator" w:id="-1">
     <w:p>
       <w:pPr>
@@ -543,7 +635,7 @@
 </file>
 
 <file path=word/header1.xml><?xml version="1.0" encoding="utf-8"?>
-<w:hdr xmlns:wpc="http://schemas.microsoft.com/office/word/2010/wordprocessingCanvas" xmlns:mc="http://schemas.openxmlformats.org/markup-compatibility/2006" xmlns:o="urn:schemas-microsoft-com:office:office" xmlns:r="http://schemas.openxmlformats.org/officeDocument/2006/relationships" xmlns:m="http://schemas.openxmlformats.org/officeDocument/2006/math" xmlns:v="urn:schemas-microsoft-com:vml" xmlns:wp14="http://schemas.microsoft.com/office/word/2010/wordprocessingDrawing" xmlns:wp="http://schemas.openxmlformats.org/drawingml/2006/wordprocessingDrawing" xmlns:w10="urn:schemas-microsoft-com:office:word" xmlns:w="http://schemas.openxmlformats.org/wordprocessingml/2006/main" xmlns:w14="http://schemas.microsoft.com/office/word/2010/wordml" xmlns:w15="http://schemas.microsoft.com/office/word/2012/wordml" xmlns:wpg="http://schemas.microsoft.com/office/word/2010/wordprocessingGroup" xmlns:wpi="http://schemas.microsoft.com/office/word/2010/wordprocessingInk" xmlns:wne="http://schemas.microsoft.com/office/word/2006/wordml" xmlns:wps="http://schemas.microsoft.com/office/word/2010/wordprocessingShape" mc:Ignorable="w14 w15 wp14">
+<w:hdr xmlns:wpc="http://schemas.microsoft.com/office/word/2010/wordprocessingCanvas" xmlns:cx="http://schemas.microsoft.com/office/drawing/2014/chartex" xmlns:cx1="http://schemas.microsoft.com/office/drawing/2015/9/8/chartex" xmlns:cx2="http://schemas.microsoft.com/office/drawing/2015/10/21/chartex" xmlns:cx3="http://schemas.microsoft.com/office/drawing/2016/5/9/chartex" xmlns:cx4="http://schemas.microsoft.com/office/drawing/2016/5/10/chartex" xmlns:cx5="http://schemas.microsoft.com/office/drawing/2016/5/11/chartex" xmlns:cx6="http://schemas.microsoft.com/office/drawing/2016/5/12/chartex" xmlns:cx7="http://schemas.microsoft.com/office/drawing/2016/5/13/chartex" xmlns:cx8="http://schemas.microsoft.com/office/drawing/2016/5/14/chartex" xmlns:mc="http://schemas.openxmlformats.org/markup-compatibility/2006" xmlns:aink="http://schemas.microsoft.com/office/drawing/2016/ink" xmlns:am3d="http://schemas.microsoft.com/office/drawing/2017/model3d" xmlns:o="urn:schemas-microsoft-com:office:office" xmlns:r="http://schemas.openxmlformats.org/officeDocument/2006/relationships" xmlns:m="http://schemas.openxmlformats.org/officeDocument/2006/math" xmlns:v="urn:schemas-microsoft-com:vml" xmlns:wp14="http://schemas.microsoft.com/office/word/2010/wordprocessingDrawing" xmlns:wp="http://schemas.openxmlformats.org/drawingml/2006/wordprocessingDrawing" xmlns:w10="urn:schemas-microsoft-com:office:word" xmlns:w="http://schemas.openxmlformats.org/wordprocessingml/2006/main" xmlns:w14="http://schemas.microsoft.com/office/word/2010/wordml" xmlns:w15="http://schemas.microsoft.com/office/word/2012/wordml" xmlns:w16cid="http://schemas.microsoft.com/office/word/2016/wordml/cid" xmlns:w16se="http://schemas.microsoft.com/office/word/2015/wordml/symex" xmlns:wpg="http://schemas.microsoft.com/office/word/2010/wordprocessingGroup" xmlns:wpi="http://schemas.microsoft.com/office/word/2010/wordprocessingInk" xmlns:wne="http://schemas.microsoft.com/office/word/2006/wordml" xmlns:wps="http://schemas.microsoft.com/office/word/2010/wordprocessingShape" mc:Ignorable="w14 w15 w16se w16cid wp14">
   <w:p>
     <w:pPr>
       <w:pStyle w:val="CitaoIntensa"/>
@@ -633,7 +725,7 @@
 </file>
 
 <file path=word/numbering.xml><?xml version="1.0" encoding="utf-8"?>
-<w:numbering xmlns:wpc="http://schemas.microsoft.com/office/word/2010/wordprocessingCanvas" xmlns:mc="http://schemas.openxmlformats.org/markup-compatibility/2006" xmlns:o="urn:schemas-microsoft-com:office:office" xmlns:r="http://schemas.openxmlformats.org/officeDocument/2006/relationships" xmlns:m="http://schemas.openxmlformats.org/officeDocument/2006/math" xmlns:v="urn:schemas-microsoft-com:vml" xmlns:wp14="http://schemas.microsoft.com/office/word/2010/wordprocessingDrawing" xmlns:wp="http://schemas.openxmlformats.org/drawingml/2006/wordprocessingDrawing" xmlns:w10="urn:schemas-microsoft-com:office:word" xmlns:w="http://schemas.openxmlformats.org/wordprocessingml/2006/main" xmlns:w14="http://schemas.microsoft.com/office/word/2010/wordml" xmlns:w15="http://schemas.microsoft.com/office/word/2012/wordml" xmlns:wpg="http://schemas.microsoft.com/office/word/2010/wordprocessingGroup" xmlns:wpi="http://schemas.microsoft.com/office/word/2010/wordprocessingInk" xmlns:wne="http://schemas.microsoft.com/office/word/2006/wordml" xmlns:wps="http://schemas.microsoft.com/office/word/2010/wordprocessingShape" mc:Ignorable="w14 w15 wp14">
+<w:numbering xmlns:wpc="http://schemas.microsoft.com/office/word/2010/wordprocessingCanvas" xmlns:cx="http://schemas.microsoft.com/office/drawing/2014/chartex" xmlns:cx1="http://schemas.microsoft.com/office/drawing/2015/9/8/chartex" xmlns:cx2="http://schemas.microsoft.com/office/drawing/2015/10/21/chartex" xmlns:cx3="http://schemas.microsoft.com/office/drawing/2016/5/9/chartex" xmlns:cx4="http://schemas.microsoft.com/office/drawing/2016/5/10/chartex" xmlns:cx5="http://schemas.microsoft.com/office/drawing/2016/5/11/chartex" xmlns:cx6="http://schemas.microsoft.com/office/drawing/2016/5/12/chartex" xmlns:cx7="http://schemas.microsoft.com/office/drawing/2016/5/13/chartex" xmlns:cx8="http://schemas.microsoft.com/office/drawing/2016/5/14/chartex" xmlns:mc="http://schemas.openxmlformats.org/markup-compatibility/2006" xmlns:aink="http://schemas.microsoft.com/office/drawing/2016/ink" xmlns:am3d="http://schemas.microsoft.com/office/drawing/2017/model3d" xmlns:o="urn:schemas-microsoft-com:office:office" xmlns:r="http://schemas.openxmlformats.org/officeDocument/2006/relationships" xmlns:m="http://schemas.openxmlformats.org/officeDocument/2006/math" xmlns:v="urn:schemas-microsoft-com:vml" xmlns:wp14="http://schemas.microsoft.com/office/word/2010/wordprocessingDrawing" xmlns:wp="http://schemas.openxmlformats.org/drawingml/2006/wordprocessingDrawing" xmlns:w10="urn:schemas-microsoft-com:office:word" xmlns:w="http://schemas.openxmlformats.org/wordprocessingml/2006/main" xmlns:w14="http://schemas.microsoft.com/office/word/2010/wordml" xmlns:w15="http://schemas.microsoft.com/office/word/2012/wordml" xmlns:w16cid="http://schemas.microsoft.com/office/word/2016/wordml/cid" xmlns:w16se="http://schemas.microsoft.com/office/word/2015/wordml/symex" xmlns:wpg="http://schemas.microsoft.com/office/word/2010/wordprocessingGroup" xmlns:wpi="http://schemas.microsoft.com/office/word/2010/wordprocessingInk" xmlns:wne="http://schemas.microsoft.com/office/word/2006/wordml" xmlns:wps="http://schemas.microsoft.com/office/word/2010/wordprocessingShape" mc:Ignorable="w14 w15 w16se w16cid wp14">
   <w:abstractNum w:abstractNumId="0" w15:restartNumberingAfterBreak="0">
     <w:nsid w:val="35DC0396"/>
     <w:multiLevelType w:val="hybridMultilevel"/>
@@ -821,7 +913,7 @@
 </file>
 
 <file path=word/styles.xml><?xml version="1.0" encoding="utf-8"?>
-<w:styles xmlns:mc="http://schemas.openxmlformats.org/markup-compatibility/2006" xmlns:r="http://schemas.openxmlformats.org/officeDocument/2006/relationships" xmlns:w="http://schemas.openxmlformats.org/wordprocessingml/2006/main" xmlns:w14="http://schemas.microsoft.com/office/word/2010/wordml" xmlns:w15="http://schemas.microsoft.com/office/word/2012/wordml" mc:Ignorable="w14 w15">
+<w:styles xmlns:mc="http://schemas.openxmlformats.org/markup-compatibility/2006" xmlns:r="http://schemas.openxmlformats.org/officeDocument/2006/relationships" xmlns:w="http://schemas.openxmlformats.org/wordprocessingml/2006/main" xmlns:w14="http://schemas.microsoft.com/office/word/2010/wordml" xmlns:w15="http://schemas.microsoft.com/office/word/2012/wordml" xmlns:w16cid="http://schemas.microsoft.com/office/word/2016/wordml/cid" xmlns:w16se="http://schemas.microsoft.com/office/word/2015/wordml/symex" mc:Ignorable="w14 w15 w16se w16cid">
   <w:docDefaults>
     <w:rPrDefault>
       <w:rPr>
@@ -837,7 +929,7 @@
       </w:pPr>
     </w:pPrDefault>
   </w:docDefaults>
-  <w:latentStyles w:defLockedState="0" w:defUIPriority="99" w:defSemiHidden="0" w:defUnhideWhenUsed="0" w:defQFormat="0" w:count="371">
+  <w:latentStyles w:defLockedState="0" w:defUIPriority="99" w:defSemiHidden="0" w:defUnhideWhenUsed="0" w:defQFormat="0" w:count="376">
     <w:lsdException w:name="Normal" w:uiPriority="0" w:qFormat="1"/>
     <w:lsdException w:name="heading 1" w:uiPriority="9" w:qFormat="1"/>
     <w:lsdException w:name="heading 2" w:semiHidden="1" w:uiPriority="9" w:unhideWhenUsed="1" w:qFormat="1"/>
@@ -1209,6 +1301,11 @@
     <w:lsdException w:name="List Table 5 Dark Accent 6" w:uiPriority="50"/>
     <w:lsdException w:name="List Table 6 Colorful Accent 6" w:uiPriority="51"/>
     <w:lsdException w:name="List Table 7 Colorful Accent 6" w:uiPriority="52"/>
+    <w:lsdException w:name="Mention" w:semiHidden="1" w:unhideWhenUsed="1"/>
+    <w:lsdException w:name="Smart Hyperlink" w:semiHidden="1" w:unhideWhenUsed="1"/>
+    <w:lsdException w:name="Hashtag" w:semiHidden="1" w:unhideWhenUsed="1"/>
+    <w:lsdException w:name="Unresolved Mention" w:semiHidden="1" w:unhideWhenUsed="1"/>
+    <w:lsdException w:name="Smart Link" w:semiHidden="1" w:unhideWhenUsed="1"/>
   </w:latentStyles>
   <w:style w:type="paragraph" w:default="1" w:styleId="Normal">
     <w:name w:val="Normal"/>

</xml_diff>